<commit_message>
1/26/17 Mid afternoon capture, Addition of several other files that have been waiting for upload, Adding a workHoursDir and time sheets
</commit_message>
<xml_diff>
--- a/MarkInDDCX.docx
+++ b/MarkInDDCX.docx
@@ -4,13 +4,59 @@
   <w:body>
     <w:p>
       <w:r>
-        <w:t>Mark has joined the Customer Experience team to bring knowledge and experience in the area of test automation.  His background is strongly in software product quality through a number of years developing software, testing software, managing off-shore</w:t>
+        <w:t>Mark has joined the Customer Experience</w:t>
+      </w:r>
+      <w:r>
+        <w:t xml:space="preserve"> Buying &amp; Acquisition</w:t>
+      </w:r>
+      <w:r>
+        <w:t xml:space="preserve"> team to bring knowledge and experience in the area of test automation.  His background is strongly in software product quality through a number of years developing software</w:t>
+      </w:r>
+      <w:r>
+        <w:t xml:space="preserve"> field</w:t>
+      </w:r>
+      <w:r>
+        <w:t>,</w:t>
+      </w:r>
+      <w:r>
+        <w:t xml:space="preserve"> developing, testing</w:t>
+      </w:r>
+      <w:r>
+        <w:t xml:space="preserve">, </w:t>
+      </w:r>
+      <w:r>
+        <w:t xml:space="preserve">and </w:t>
+      </w:r>
+      <w:r>
+        <w:t xml:space="preserve">managing </w:t>
+      </w:r>
+      <w:r>
+        <w:t xml:space="preserve">some </w:t>
+      </w:r>
+      <w:r>
+        <w:t>off-shore</w:t>
+      </w:r>
+      <w:r>
+        <w:t xml:space="preserve"> teams.  Since returning from Telecom and project management, his focus has been in Web based products.</w:t>
+      </w:r>
+    </w:p>
+    <w:p>
+      <w:r>
+        <w:t xml:space="preserve">Away from work Mark wishes he could be bicycling or swimming several hours a day, alas there are </w:t>
+      </w:r>
+      <w:proofErr w:type="gramStart"/>
+      <w:r>
+        <w:t>chores  :</w:t>
+      </w:r>
+      <w:proofErr w:type="gramEnd"/>
+      <w:r>
+        <w:t xml:space="preserve"> )</w:t>
+      </w:r>
+      <w:r>
+        <w:t xml:space="preserve"> </w:t>
       </w:r>
       <w:bookmarkStart w:id="0" w:name="_GoBack"/>
       <w:bookmarkEnd w:id="0"/>
-      <w:r>
-        <w:t xml:space="preserve"> teams in the </w:t>
-      </w:r>
     </w:p>
     <w:sectPr>
       <w:pgSz w:w="12240" w:h="15840"/>

</xml_diff>